<commit_message>
Add automation script changes
</commit_message>
<xml_diff>
--- a/Jenkins_Setup_Local.docx
+++ b/Jenkins_Setup_Local.docx
@@ -142,15 +142,7 @@
         </w:numPr>
       </w:pPr>
       <w:r>
-        <w:t xml:space="preserve">Click on Install Suggested </w:t>
-      </w:r>
-      <w:proofErr w:type="gramStart"/>
-      <w:r>
-        <w:t>Plugin .</w:t>
-      </w:r>
-      <w:proofErr w:type="gramEnd"/>
-      <w:r>
-        <w:t xml:space="preserve"> following window will appear </w:t>
+        <w:t xml:space="preserve">Click on Install Suggested Plugin . following window will appear </w:t>
       </w:r>
     </w:p>
     <w:p>
@@ -256,7 +248,7 @@
     </w:p>
     <w:p/>
     <w:p>
-      <w:r>
+      <w:pPr>
         <w:rPr>
           <w:rFonts w:ascii="Arial" w:hAnsi="Arial" w:cs="Arial"/>
           <w:color w:val="8A6D3B"/>
@@ -264,8 +256,124 @@
           <w:szCs w:val="27"/>
           <w:shd w:val="clear" w:color="auto" w:fill="FCF8E3"/>
         </w:rPr>
+      </w:pPr>
+      <w:r>
+        <w:rPr>
+          <w:rFonts w:ascii="Arial" w:hAnsi="Arial" w:cs="Arial"/>
+          <w:color w:val="8A6D3B"/>
+          <w:sz w:val="27"/>
+          <w:szCs w:val="27"/>
+          <w:shd w:val="clear" w:color="auto" w:fill="FCF8E3"/>
+        </w:rPr>
         <w:t>You've skipped creating an admin user. To log in, use the username: 'admin' and the administrator password you used to access the setup wizard.</w:t>
       </w:r>
+    </w:p>
+    <w:p>
+      <w:pPr>
+        <w:rPr>
+          <w:rFonts w:ascii="Arial" w:hAnsi="Arial" w:cs="Arial"/>
+          <w:color w:val="8A6D3B"/>
+          <w:sz w:val="27"/>
+          <w:szCs w:val="27"/>
+          <w:shd w:val="clear" w:color="auto" w:fill="FCF8E3"/>
+        </w:rPr>
+      </w:pPr>
+    </w:p>
+    <w:p>
+      <w:pPr>
+        <w:rPr>
+          <w:rFonts w:ascii="Arial" w:hAnsi="Arial" w:cs="Arial"/>
+          <w:color w:val="8A6D3B"/>
+          <w:sz w:val="27"/>
+          <w:szCs w:val="27"/>
+          <w:shd w:val="clear" w:color="auto" w:fill="FCF8E3"/>
+        </w:rPr>
+      </w:pPr>
+      <w:r>
+        <w:rPr>
+          <w:rFonts w:ascii="Arial" w:hAnsi="Arial" w:cs="Arial"/>
+          <w:color w:val="8A6D3B"/>
+          <w:sz w:val="27"/>
+          <w:szCs w:val="27"/>
+          <w:shd w:val="clear" w:color="auto" w:fill="FCF8E3"/>
+        </w:rPr>
+        <w:t xml:space="preserve">User Credentials </w:t>
+      </w:r>
+    </w:p>
+    <w:p>
+      <w:pPr>
+        <w:rPr>
+          <w:rFonts w:ascii="Arial" w:hAnsi="Arial" w:cs="Arial"/>
+          <w:color w:val="8A6D3B"/>
+          <w:sz w:val="27"/>
+          <w:szCs w:val="27"/>
+          <w:shd w:val="clear" w:color="auto" w:fill="FCF8E3"/>
+        </w:rPr>
+      </w:pPr>
+      <w:r>
+        <w:rPr>
+          <w:rFonts w:ascii="Arial" w:hAnsi="Arial" w:cs="Arial"/>
+          <w:color w:val="8A6D3B"/>
+          <w:sz w:val="27"/>
+          <w:szCs w:val="27"/>
+          <w:shd w:val="clear" w:color="auto" w:fill="FCF8E3"/>
+        </w:rPr>
+        <w:t>Joshibha</w:t>
+      </w:r>
+      <w:r>
+        <w:rPr>
+          <w:rFonts w:ascii="Arial" w:hAnsi="Arial" w:cs="Arial"/>
+          <w:color w:val="8A6D3B"/>
+          <w:sz w:val="27"/>
+          <w:szCs w:val="27"/>
+          <w:shd w:val="clear" w:color="auto" w:fill="FCF8E3"/>
+        </w:rPr>
+        <w:t>/Jenkins1980</w:t>
+      </w:r>
+    </w:p>
+    <w:p>
+      <w:pPr>
+        <w:rPr>
+          <w:rFonts w:ascii="Arial" w:hAnsi="Arial" w:cs="Arial"/>
+          <w:color w:val="8A6D3B"/>
+          <w:sz w:val="27"/>
+          <w:szCs w:val="27"/>
+          <w:shd w:val="clear" w:color="auto" w:fill="FCF8E3"/>
+        </w:rPr>
+      </w:pPr>
+    </w:p>
+    <w:p>
+      <w:pPr>
+        <w:rPr>
+          <w:rFonts w:ascii="Arial" w:hAnsi="Arial" w:cs="Arial"/>
+          <w:color w:val="8A6D3B"/>
+          <w:sz w:val="27"/>
+          <w:szCs w:val="27"/>
+          <w:shd w:val="clear" w:color="auto" w:fill="FCF8E3"/>
+        </w:rPr>
+      </w:pPr>
+      <w:r>
+        <w:rPr>
+          <w:rFonts w:ascii="Arial" w:hAnsi="Arial" w:cs="Arial"/>
+          <w:color w:val="8A6D3B"/>
+          <w:sz w:val="27"/>
+          <w:szCs w:val="27"/>
+          <w:shd w:val="clear" w:color="auto" w:fill="FCF8E3"/>
+        </w:rPr>
+        <w:t xml:space="preserve">Then </w:t>
+      </w:r>
+      <w:r>
+        <w:rPr>
+          <w:rFonts w:ascii="Arial" w:hAnsi="Arial" w:cs="Arial"/>
+          <w:color w:val="8A6D3B"/>
+          <w:sz w:val="27"/>
+          <w:szCs w:val="27"/>
+          <w:shd w:val="clear" w:color="auto" w:fill="FCF8E3"/>
+        </w:rPr>
+        <w:t>Install Robot Framework Plugin</w:t>
+      </w:r>
+    </w:p>
+    <w:p>
       <w:bookmarkStart w:id="0" w:name="_GoBack"/>
       <w:bookmarkEnd w:id="0"/>
     </w:p>
@@ -370,8 +478,100 @@
       </w:pPr>
     </w:lvl>
   </w:abstractNum>
+  <w:abstractNum w:abstractNumId="1">
+    <w:nsid w:val="6C19575D"/>
+    <w:multiLevelType w:val="hybridMultilevel"/>
+    <w:tmpl w:val="1E642890"/>
+    <w:lvl w:ilvl="0" w:tplc="4009000F">
+      <w:start w:val="1"/>
+      <w:numFmt w:val="decimal"/>
+      <w:lvlText w:val="%1."/>
+      <w:lvlJc w:val="left"/>
+      <w:pPr>
+        <w:ind w:left="720" w:hanging="360"/>
+      </w:pPr>
+      <w:rPr>
+        <w:rFonts w:hint="default"/>
+      </w:rPr>
+    </w:lvl>
+    <w:lvl w:ilvl="1" w:tplc="40090019" w:tentative="1">
+      <w:start w:val="1"/>
+      <w:numFmt w:val="lowerLetter"/>
+      <w:lvlText w:val="%2."/>
+      <w:lvlJc w:val="left"/>
+      <w:pPr>
+        <w:ind w:left="1440" w:hanging="360"/>
+      </w:pPr>
+    </w:lvl>
+    <w:lvl w:ilvl="2" w:tplc="4009001B" w:tentative="1">
+      <w:start w:val="1"/>
+      <w:numFmt w:val="lowerRoman"/>
+      <w:lvlText w:val="%3."/>
+      <w:lvlJc w:val="right"/>
+      <w:pPr>
+        <w:ind w:left="2160" w:hanging="180"/>
+      </w:pPr>
+    </w:lvl>
+    <w:lvl w:ilvl="3" w:tplc="4009000F" w:tentative="1">
+      <w:start w:val="1"/>
+      <w:numFmt w:val="decimal"/>
+      <w:lvlText w:val="%4."/>
+      <w:lvlJc w:val="left"/>
+      <w:pPr>
+        <w:ind w:left="2880" w:hanging="360"/>
+      </w:pPr>
+    </w:lvl>
+    <w:lvl w:ilvl="4" w:tplc="40090019" w:tentative="1">
+      <w:start w:val="1"/>
+      <w:numFmt w:val="lowerLetter"/>
+      <w:lvlText w:val="%5."/>
+      <w:lvlJc w:val="left"/>
+      <w:pPr>
+        <w:ind w:left="3600" w:hanging="360"/>
+      </w:pPr>
+    </w:lvl>
+    <w:lvl w:ilvl="5" w:tplc="4009001B" w:tentative="1">
+      <w:start w:val="1"/>
+      <w:numFmt w:val="lowerRoman"/>
+      <w:lvlText w:val="%6."/>
+      <w:lvlJc w:val="right"/>
+      <w:pPr>
+        <w:ind w:left="4320" w:hanging="180"/>
+      </w:pPr>
+    </w:lvl>
+    <w:lvl w:ilvl="6" w:tplc="4009000F" w:tentative="1">
+      <w:start w:val="1"/>
+      <w:numFmt w:val="decimal"/>
+      <w:lvlText w:val="%7."/>
+      <w:lvlJc w:val="left"/>
+      <w:pPr>
+        <w:ind w:left="5040" w:hanging="360"/>
+      </w:pPr>
+    </w:lvl>
+    <w:lvl w:ilvl="7" w:tplc="40090019" w:tentative="1">
+      <w:start w:val="1"/>
+      <w:numFmt w:val="lowerLetter"/>
+      <w:lvlText w:val="%8."/>
+      <w:lvlJc w:val="left"/>
+      <w:pPr>
+        <w:ind w:left="5760" w:hanging="360"/>
+      </w:pPr>
+    </w:lvl>
+    <w:lvl w:ilvl="8" w:tplc="4009001B" w:tentative="1">
+      <w:start w:val="1"/>
+      <w:numFmt w:val="lowerRoman"/>
+      <w:lvlText w:val="%9."/>
+      <w:lvlJc w:val="right"/>
+      <w:pPr>
+        <w:ind w:left="6480" w:hanging="180"/>
+      </w:pPr>
+    </w:lvl>
+  </w:abstractNum>
   <w:num w:numId="1">
     <w:abstractNumId w:val="0"/>
+  </w:num>
+  <w:num w:numId="2">
+    <w:abstractNumId w:val="1"/>
   </w:num>
 </w:numbering>
 </file>

</xml_diff>